<commit_message>
Truy van suat chieu
transfer
</commit_message>
<xml_diff>
--- a/NMCNPM/Project/1581270_BanVeXemPhim/Note.docx
+++ b/NMCNPM/Project/1581270_BanVeXemPhim/Note.docx
@@ -677,10 +677,7 @@
       </w:r>
       <w:proofErr w:type="spellStart"/>
       <w:r>
-        <w:t>chiế</w:t>
-      </w:r>
-      <w:r>
-        <w:t>u</w:t>
+        <w:t>chiếu</w:t>
       </w:r>
       <w:proofErr w:type="spellEnd"/>
     </w:p>
@@ -962,10 +959,7 @@
       </w:r>
       <w:proofErr w:type="spellEnd"/>
       <w:r>
-        <w:t xml:space="preserve"> </w:t>
-      </w:r>
-      <w:r>
-        <w:t xml:space="preserve">(ID_PHONG, ID_PHIM, ID_CA_CHIEU) </w:t>
+        <w:t xml:space="preserve"> (ID_PHONG, ID_PHIM, ID_CA_CHIEU) </w:t>
       </w:r>
       <w:proofErr w:type="spellStart"/>
       <w:r>
@@ -1989,10 +1983,7 @@
       </w:pPr>
       <w:proofErr w:type="spellStart"/>
       <w:r>
-        <w:t>P</w:t>
-      </w:r>
-      <w:r>
-        <w:t>hòng</w:t>
+        <w:t>Phòng</w:t>
       </w:r>
       <w:proofErr w:type="spellEnd"/>
       <w:r>
@@ -2039,178 +2030,27 @@
         <w:t xml:space="preserve"> (</w:t>
       </w:r>
       <w:r>
-        <w:t>ID_LOAI_PHONG)</w:t>
-      </w:r>
-    </w:p>
-    <w:p>
-      <w:pPr>
-        <w:pStyle w:val="ListParagraph"/>
-        <w:numPr>
-          <w:ilvl w:val="4"/>
-          <w:numId w:val="1"/>
-        </w:numPr>
-      </w:pPr>
-      <w:proofErr w:type="spellStart"/>
-      <w:r>
-        <w:t>Sửa</w:t>
-      </w:r>
-      <w:proofErr w:type="spellEnd"/>
-    </w:p>
-    <w:p>
-      <w:pPr>
-        <w:pStyle w:val="ListParagraph"/>
-        <w:numPr>
-          <w:ilvl w:val="5"/>
-          <w:numId w:val="1"/>
-        </w:numPr>
-      </w:pPr>
-      <w:proofErr w:type="spellStart"/>
-      <w:r>
-        <w:t>Tên</w:t>
-      </w:r>
-      <w:proofErr w:type="spellEnd"/>
-      <w:r>
-        <w:t xml:space="preserve"> </w:t>
-      </w:r>
-      <w:proofErr w:type="spellStart"/>
-      <w:r>
-        <w:t>loại</w:t>
-      </w:r>
-      <w:proofErr w:type="spellEnd"/>
-      <w:r>
-        <w:t xml:space="preserve"> </w:t>
-      </w:r>
-      <w:proofErr w:type="spellStart"/>
-      <w:r>
-        <w:t>phòng</w:t>
-      </w:r>
-      <w:proofErr w:type="spellEnd"/>
-      <w:r>
-        <w:t xml:space="preserve"> </w:t>
-      </w:r>
-      <w:proofErr w:type="spellStart"/>
-      <w:r>
-        <w:t>là</w:t>
-      </w:r>
-      <w:proofErr w:type="spellEnd"/>
-      <w:r>
-        <w:t xml:space="preserve"> </w:t>
-      </w:r>
-      <w:proofErr w:type="spellStart"/>
-      <w:r>
-        <w:t>duy</w:t>
-      </w:r>
-      <w:proofErr w:type="spellEnd"/>
-      <w:r>
-        <w:t xml:space="preserve"> </w:t>
-      </w:r>
-      <w:proofErr w:type="spellStart"/>
-      <w:r>
-        <w:t>nhất</w:t>
-      </w:r>
-      <w:proofErr w:type="spellEnd"/>
-    </w:p>
-    <w:p>
-      <w:pPr>
-        <w:pStyle w:val="ListParagraph"/>
-        <w:numPr>
-          <w:ilvl w:val="5"/>
-          <w:numId w:val="1"/>
-        </w:numPr>
-      </w:pPr>
-      <w:proofErr w:type="spellStart"/>
-      <w:r>
-        <w:t>So_Ghe</w:t>
-      </w:r>
-      <w:proofErr w:type="spellEnd"/>
-    </w:p>
-    <w:p>
-      <w:pPr>
-        <w:pStyle w:val="ListParagraph"/>
-        <w:numPr>
-          <w:ilvl w:val="6"/>
-          <w:numId w:val="1"/>
-        </w:numPr>
-      </w:pPr>
-      <w:proofErr w:type="spellStart"/>
-      <w:r>
-        <w:t>G</w:t>
-      </w:r>
-      <w:r>
-        <w:t>hế</w:t>
-      </w:r>
-      <w:proofErr w:type="spellEnd"/>
-      <w:r>
-        <w:t xml:space="preserve">: </w:t>
-      </w:r>
-    </w:p>
-    <w:p>
-      <w:pPr>
-        <w:pStyle w:val="ListParagraph"/>
-        <w:numPr>
-          <w:ilvl w:val="7"/>
-          <w:numId w:val="1"/>
-        </w:numPr>
-      </w:pPr>
-      <w:proofErr w:type="spellStart"/>
-      <w:r>
-        <w:t>X</w:t>
-      </w:r>
-      <w:r>
-        <w:t>óa</w:t>
-      </w:r>
-      <w:proofErr w:type="spellEnd"/>
-      <w:r>
-        <w:t xml:space="preserve"> </w:t>
-      </w:r>
-    </w:p>
-    <w:p>
-      <w:pPr>
-        <w:pStyle w:val="ListParagraph"/>
-        <w:numPr>
-          <w:ilvl w:val="7"/>
-          <w:numId w:val="1"/>
-        </w:numPr>
-        <w:rPr>
-          <w:strike/>
-        </w:rPr>
-      </w:pPr>
-      <w:proofErr w:type="spellStart"/>
-      <w:r>
-        <w:rPr>
-          <w:strike/>
-        </w:rPr>
-        <w:t>S</w:t>
-      </w:r>
-      <w:r>
-        <w:rPr>
-          <w:strike/>
-        </w:rPr>
-        <w:t>ửa</w:t>
-      </w:r>
-      <w:proofErr w:type="spellEnd"/>
-      <w:r>
-        <w:rPr>
-          <w:strike/>
-        </w:rPr>
-        <w:t xml:space="preserve"> (</w:t>
-      </w:r>
-      <w:proofErr w:type="spellStart"/>
-      <w:r>
-        <w:rPr>
-          <w:strike/>
-        </w:rPr>
-        <w:t>x,y</w:t>
-      </w:r>
-      <w:proofErr w:type="spellEnd"/>
-      <w:r>
-        <w:rPr>
-          <w:strike/>
-        </w:rPr>
-        <w:t>)</w:t>
+        <w:t>ID_LO</w:t>
       </w:r>
       <w:bookmarkStart w:id="0" w:name="_GoBack"/>
       <w:bookmarkEnd w:id="0"/>
+      <w:r>
+        <w:t>AI_PHONG)</w:t>
+      </w:r>
+    </w:p>
+    <w:p>
+      <w:pPr>
+        <w:pStyle w:val="ListParagraph"/>
+        <w:numPr>
+          <w:ilvl w:val="4"/>
+          <w:numId w:val="1"/>
+        </w:numPr>
+      </w:pPr>
+      <w:proofErr w:type="spellStart"/>
+      <w:r>
+        <w:t>Sửa</w:t>
+      </w:r>
+      <w:proofErr w:type="spellEnd"/>
     </w:p>
     <w:p>
       <w:pPr>
@@ -2222,6 +2062,160 @@
       </w:pPr>
       <w:proofErr w:type="spellStart"/>
       <w:r>
+        <w:t>Tên</w:t>
+      </w:r>
+      <w:proofErr w:type="spellEnd"/>
+      <w:r>
+        <w:t xml:space="preserve"> </w:t>
+      </w:r>
+      <w:proofErr w:type="spellStart"/>
+      <w:r>
+        <w:t>loại</w:t>
+      </w:r>
+      <w:proofErr w:type="spellEnd"/>
+      <w:r>
+        <w:t xml:space="preserve"> </w:t>
+      </w:r>
+      <w:proofErr w:type="spellStart"/>
+      <w:r>
+        <w:t>phòng</w:t>
+      </w:r>
+      <w:proofErr w:type="spellEnd"/>
+      <w:r>
+        <w:t xml:space="preserve"> </w:t>
+      </w:r>
+      <w:proofErr w:type="spellStart"/>
+      <w:r>
+        <w:t>là</w:t>
+      </w:r>
+      <w:proofErr w:type="spellEnd"/>
+      <w:r>
+        <w:t xml:space="preserve"> </w:t>
+      </w:r>
+      <w:proofErr w:type="spellStart"/>
+      <w:r>
+        <w:t>duy</w:t>
+      </w:r>
+      <w:proofErr w:type="spellEnd"/>
+      <w:r>
+        <w:t xml:space="preserve"> </w:t>
+      </w:r>
+      <w:proofErr w:type="spellStart"/>
+      <w:r>
+        <w:t>nhất</w:t>
+      </w:r>
+      <w:proofErr w:type="spellEnd"/>
+    </w:p>
+    <w:p>
+      <w:pPr>
+        <w:pStyle w:val="ListParagraph"/>
+        <w:numPr>
+          <w:ilvl w:val="5"/>
+          <w:numId w:val="1"/>
+        </w:numPr>
+      </w:pPr>
+      <w:proofErr w:type="spellStart"/>
+      <w:r>
+        <w:t>So_Ghe</w:t>
+      </w:r>
+      <w:proofErr w:type="spellEnd"/>
+    </w:p>
+    <w:p>
+      <w:pPr>
+        <w:pStyle w:val="ListParagraph"/>
+        <w:numPr>
+          <w:ilvl w:val="6"/>
+          <w:numId w:val="1"/>
+        </w:numPr>
+      </w:pPr>
+      <w:proofErr w:type="spellStart"/>
+      <w:r>
+        <w:t>G</w:t>
+      </w:r>
+      <w:r>
+        <w:t>hế</w:t>
+      </w:r>
+      <w:proofErr w:type="spellEnd"/>
+      <w:r>
+        <w:t xml:space="preserve">: </w:t>
+      </w:r>
+    </w:p>
+    <w:p>
+      <w:pPr>
+        <w:pStyle w:val="ListParagraph"/>
+        <w:numPr>
+          <w:ilvl w:val="7"/>
+          <w:numId w:val="1"/>
+        </w:numPr>
+      </w:pPr>
+      <w:proofErr w:type="spellStart"/>
+      <w:r>
+        <w:t>X</w:t>
+      </w:r>
+      <w:r>
+        <w:t>óa</w:t>
+      </w:r>
+      <w:proofErr w:type="spellEnd"/>
+      <w:r>
+        <w:t xml:space="preserve"> </w:t>
+      </w:r>
+    </w:p>
+    <w:p>
+      <w:pPr>
+        <w:pStyle w:val="ListParagraph"/>
+        <w:numPr>
+          <w:ilvl w:val="7"/>
+          <w:numId w:val="1"/>
+        </w:numPr>
+        <w:rPr>
+          <w:strike/>
+        </w:rPr>
+      </w:pPr>
+      <w:proofErr w:type="spellStart"/>
+      <w:r>
+        <w:rPr>
+          <w:strike/>
+        </w:rPr>
+        <w:t>S</w:t>
+      </w:r>
+      <w:r>
+        <w:rPr>
+          <w:strike/>
+        </w:rPr>
+        <w:t>ửa</w:t>
+      </w:r>
+      <w:proofErr w:type="spellEnd"/>
+      <w:r>
+        <w:rPr>
+          <w:strike/>
+        </w:rPr>
+        <w:t xml:space="preserve"> (</w:t>
+      </w:r>
+      <w:proofErr w:type="spellStart"/>
+      <w:r>
+        <w:rPr>
+          <w:strike/>
+        </w:rPr>
+        <w:t>x,y</w:t>
+      </w:r>
+      <w:proofErr w:type="spellEnd"/>
+      <w:r>
+        <w:rPr>
+          <w:strike/>
+        </w:rPr>
+        <w:t>)</w:t>
+      </w:r>
+    </w:p>
+    <w:p>
+      <w:pPr>
+        <w:pStyle w:val="ListParagraph"/>
+        <w:numPr>
+          <w:ilvl w:val="5"/>
+          <w:numId w:val="1"/>
+        </w:numPr>
+      </w:pPr>
+      <w:proofErr w:type="spellStart"/>
+      <w:r>
         <w:t>So_day</w:t>
       </w:r>
       <w:proofErr w:type="spellEnd"/>
@@ -2267,21 +2261,36 @@
           <w:ilvl w:val="7"/>
           <w:numId w:val="1"/>
         </w:numPr>
-      </w:pPr>
-      <w:proofErr w:type="spellStart"/>
-      <w:r>
+        <w:rPr>
+          <w:strike/>
+        </w:rPr>
+      </w:pPr>
+      <w:proofErr w:type="spellStart"/>
+      <w:r>
+        <w:rPr>
+          <w:strike/>
+        </w:rPr>
         <w:t>Sửa</w:t>
       </w:r>
       <w:proofErr w:type="spellEnd"/>
       <w:r>
+        <w:rPr>
+          <w:strike/>
+        </w:rPr>
         <w:t xml:space="preserve"> (</w:t>
       </w:r>
       <w:proofErr w:type="spellStart"/>
       <w:r>
+        <w:rPr>
+          <w:strike/>
+        </w:rPr>
         <w:t>x,y</w:t>
       </w:r>
       <w:proofErr w:type="spellEnd"/>
       <w:r>
+        <w:rPr>
+          <w:strike/>
+        </w:rPr>
         <w:t>)</w:t>
       </w:r>
     </w:p>

</xml_diff>

<commit_message>
Search suat chieu - button
</commit_message>
<xml_diff>
--- a/NMCNPM/Project/1581270_BanVeXemPhim/Note.docx
+++ b/NMCNPM/Project/1581270_BanVeXemPhim/Note.docx
@@ -150,7 +150,7 @@
         </w:numPr>
       </w:pPr>
       <w:r>
-        <w:t>Tra cứu theo tên phim</w:t>
+        <w:t xml:space="preserve">Input </w:t>
       </w:r>
     </w:p>
     <w:p>
@@ -162,7 +162,10 @@
         </w:numPr>
       </w:pPr>
       <w:r>
-        <w:t>Input tên phim</w:t>
+        <w:t>T</w:t>
+      </w:r>
+      <w:r>
+        <w:t>ên phim</w:t>
       </w:r>
     </w:p>
     <w:p>
@@ -174,7 +177,25 @@
         </w:numPr>
       </w:pPr>
       <w:r>
-        <w:t>Output: Danh sách suất chiếu</w:t>
+        <w:t xml:space="preserve">Tên </w:t>
+      </w:r>
+      <w:r>
+        <w:t>ca chiếu</w:t>
+      </w:r>
+    </w:p>
+    <w:p>
+      <w:pPr>
+        <w:pStyle w:val="ListParagraph"/>
+        <w:numPr>
+          <w:ilvl w:val="2"/>
+          <w:numId w:val="1"/>
+        </w:numPr>
+      </w:pPr>
+      <w:r>
+        <w:t>N</w:t>
+      </w:r>
+      <w:r>
+        <w:t>gày chiếu</w:t>
       </w:r>
     </w:p>
     <w:p>
@@ -185,105 +206,8 @@
           <w:numId w:val="1"/>
         </w:numPr>
       </w:pPr>
-      <w:r>
-        <w:t>Tra cứu theo ca chiếu</w:t>
-      </w:r>
-    </w:p>
-    <w:p>
-      <w:pPr>
-        <w:pStyle w:val="ListParagraph"/>
-        <w:numPr>
-          <w:ilvl w:val="2"/>
-          <w:numId w:val="1"/>
-        </w:numPr>
-      </w:pPr>
-      <w:r>
-        <w:t xml:space="preserve">Input </w:t>
-      </w:r>
-    </w:p>
-    <w:p>
-      <w:pPr>
-        <w:pStyle w:val="ListParagraph"/>
-        <w:numPr>
-          <w:ilvl w:val="3"/>
-          <w:numId w:val="1"/>
-        </w:numPr>
-      </w:pPr>
-      <w:r>
-        <w:t>T</w:t>
-      </w:r>
-      <w:r>
-        <w:t>ên</w:t>
-      </w:r>
-    </w:p>
-    <w:p>
-      <w:pPr>
-        <w:pStyle w:val="ListParagraph"/>
-        <w:numPr>
-          <w:ilvl w:val="3"/>
-          <w:numId w:val="1"/>
-        </w:numPr>
-      </w:pPr>
-      <w:r>
-        <w:t>Thời gian b</w:t>
-      </w:r>
-      <w:r>
-        <w:t>ắt đầ</w:t>
-      </w:r>
-      <w:r>
-        <w:t>u ~ k</w:t>
-      </w:r>
-      <w:r>
-        <w:t>ết thúc</w:t>
-      </w:r>
-      <w:r>
-        <w:t xml:space="preserve"> </w:t>
-      </w:r>
-    </w:p>
-    <w:p>
-      <w:pPr>
-        <w:pStyle w:val="ListParagraph"/>
-        <w:numPr>
-          <w:ilvl w:val="2"/>
-          <w:numId w:val="1"/>
-        </w:numPr>
-      </w:pPr>
-      <w:r>
-        <w:t>Output: Danh sách suất chiếu</w:t>
-      </w:r>
-    </w:p>
-    <w:p>
-      <w:pPr>
-        <w:pStyle w:val="ListParagraph"/>
-        <w:numPr>
-          <w:ilvl w:val="1"/>
-          <w:numId w:val="1"/>
-        </w:numPr>
-      </w:pPr>
-      <w:r>
-        <w:t>Tra cứu theo ngày chiếu</w:t>
-      </w:r>
-    </w:p>
-    <w:p>
-      <w:pPr>
-        <w:pStyle w:val="ListParagraph"/>
-        <w:numPr>
-          <w:ilvl w:val="2"/>
-          <w:numId w:val="1"/>
-        </w:numPr>
-      </w:pPr>
-      <w:r>
-        <w:t>Input: Ngày</w:t>
-      </w:r>
-    </w:p>
-    <w:p>
-      <w:pPr>
-        <w:pStyle w:val="ListParagraph"/>
-        <w:numPr>
-          <w:ilvl w:val="2"/>
-          <w:numId w:val="1"/>
-        </w:numPr>
-      </w:pPr>
+      <w:bookmarkStart w:id="0" w:name="_GoBack"/>
+      <w:bookmarkEnd w:id="0"/>
       <w:r>
         <w:t>Output: Danh sách xuất chiếu</w:t>
       </w:r>
@@ -390,12 +314,7 @@
         </w:numPr>
       </w:pPr>
       <w:r>
-        <w:t>Kiểm tra (ID_PHONG, ID_CA_CHIEU, Ngay) duy nhất</w:t>
-      </w:r>
-      <w:bookmarkStart w:id="0" w:name="_GoBack"/>
-      <w:bookmarkEnd w:id="0"/>
-      <w:r>
-        <w:t xml:space="preserve"> </w:t>
+        <w:t xml:space="preserve">Kiểm tra (ID_PHONG, ID_CA_CHIEU, Ngay) duy nhất </w:t>
       </w:r>
     </w:p>
     <w:p>
@@ -545,7 +464,6 @@
         </w:numPr>
       </w:pPr>
       <w:r>
-        <w:lastRenderedPageBreak/>
         <w:t>Vé</w:t>
       </w:r>
     </w:p>
@@ -1131,8 +1049,116 @@
         </w:numPr>
       </w:pPr>
       <w:r>
+        <w:t>Ghế</w:t>
+      </w:r>
+    </w:p>
+    <w:p>
+      <w:pPr>
+        <w:pStyle w:val="ListParagraph"/>
+        <w:numPr>
+          <w:ilvl w:val="6"/>
+          <w:numId w:val="1"/>
+        </w:numPr>
+      </w:pPr>
+      <w:r>
+        <w:t>X</w:t>
+      </w:r>
+      <w:r>
+        <w:t xml:space="preserve">óa </w:t>
+      </w:r>
+    </w:p>
+    <w:p>
+      <w:pPr>
+        <w:pStyle w:val="ListParagraph"/>
+        <w:numPr>
+          <w:ilvl w:val="6"/>
+          <w:numId w:val="1"/>
+        </w:numPr>
+      </w:pPr>
+      <w:r>
+        <w:t>S</w:t>
+      </w:r>
+      <w:r>
+        <w:t>ửa (ID_PHONG)</w:t>
+      </w:r>
+    </w:p>
+    <w:p>
+      <w:pPr>
+        <w:pStyle w:val="ListParagraph"/>
+        <w:numPr>
+          <w:ilvl w:val="5"/>
+          <w:numId w:val="1"/>
+        </w:numPr>
+      </w:pPr>
+      <w:r>
+        <w:t xml:space="preserve">Xuất Chiếu </w:t>
+      </w:r>
+    </w:p>
+    <w:p>
+      <w:pPr>
+        <w:pStyle w:val="ListParagraph"/>
+        <w:numPr>
+          <w:ilvl w:val="6"/>
+          <w:numId w:val="1"/>
+        </w:numPr>
+      </w:pPr>
+      <w:r>
+        <w:t>X</w:t>
+      </w:r>
+      <w:r>
+        <w:t xml:space="preserve">óa </w:t>
+      </w:r>
+    </w:p>
+    <w:p>
+      <w:pPr>
+        <w:pStyle w:val="ListParagraph"/>
+        <w:numPr>
+          <w:ilvl w:val="6"/>
+          <w:numId w:val="1"/>
+        </w:numPr>
+      </w:pPr>
+      <w:r>
         <w:lastRenderedPageBreak/>
-        <w:t>Ghế</w:t>
+        <w:t>S</w:t>
+      </w:r>
+      <w:r>
+        <w:t>ửa (ID_PHONG)</w:t>
+      </w:r>
+    </w:p>
+    <w:p>
+      <w:pPr>
+        <w:pStyle w:val="ListParagraph"/>
+        <w:numPr>
+          <w:ilvl w:val="4"/>
+          <w:numId w:val="1"/>
+        </w:numPr>
+      </w:pPr>
+      <w:r>
+        <w:t>Sửa</w:t>
+      </w:r>
+    </w:p>
+    <w:p>
+      <w:pPr>
+        <w:pStyle w:val="ListParagraph"/>
+        <w:numPr>
+          <w:ilvl w:val="5"/>
+          <w:numId w:val="1"/>
+        </w:numPr>
+      </w:pPr>
+      <w:r>
+        <w:t>Tên phòng là duy nhất</w:t>
+      </w:r>
+    </w:p>
+    <w:p>
+      <w:pPr>
+        <w:pStyle w:val="ListParagraph"/>
+        <w:numPr>
+          <w:ilvl w:val="5"/>
+          <w:numId w:val="1"/>
+        </w:numPr>
+      </w:pPr>
+      <w:r>
+        <w:t>ID_LOAI_PHONG</w:t>
       </w:r>
     </w:p>
     <w:p>
@@ -1144,10 +1170,193 @@
         </w:numPr>
       </w:pPr>
       <w:r>
-        <w:t>X</w:t>
-      </w:r>
-      <w:r>
-        <w:t xml:space="preserve">óa </w:t>
+        <w:t xml:space="preserve">Ghế: </w:t>
+      </w:r>
+    </w:p>
+    <w:p>
+      <w:pPr>
+        <w:pStyle w:val="ListParagraph"/>
+        <w:numPr>
+          <w:ilvl w:val="7"/>
+          <w:numId w:val="1"/>
+        </w:numPr>
+      </w:pPr>
+      <w:r>
+        <w:t xml:space="preserve">Xóa </w:t>
+      </w:r>
+    </w:p>
+    <w:p>
+      <w:pPr>
+        <w:pStyle w:val="ListParagraph"/>
+        <w:numPr>
+          <w:ilvl w:val="7"/>
+          <w:numId w:val="1"/>
+        </w:numPr>
+      </w:pPr>
+      <w:r>
+        <w:t>Sửa (x,y)</w:t>
+      </w:r>
+    </w:p>
+    <w:p>
+      <w:pPr>
+        <w:pStyle w:val="ListParagraph"/>
+        <w:numPr>
+          <w:ilvl w:val="1"/>
+          <w:numId w:val="1"/>
+        </w:numPr>
+      </w:pPr>
+      <w:r>
+        <w:t>P</w:t>
+      </w:r>
+      <w:r>
+        <w:t>him</w:t>
+      </w:r>
+    </w:p>
+    <w:p>
+      <w:pPr>
+        <w:pStyle w:val="ListParagraph"/>
+        <w:numPr>
+          <w:ilvl w:val="2"/>
+          <w:numId w:val="1"/>
+        </w:numPr>
+      </w:pPr>
+      <w:r>
+        <w:t>Thêm</w:t>
+      </w:r>
+      <w:r>
+        <w:t xml:space="preserve"> phim mới</w:t>
+      </w:r>
+    </w:p>
+    <w:p>
+      <w:pPr>
+        <w:pStyle w:val="ListParagraph"/>
+        <w:numPr>
+          <w:ilvl w:val="3"/>
+          <w:numId w:val="1"/>
+        </w:numPr>
+      </w:pPr>
+      <w:r>
+        <w:t>Input: Tên phim</w:t>
+      </w:r>
+    </w:p>
+    <w:p>
+      <w:pPr>
+        <w:pStyle w:val="ListParagraph"/>
+        <w:numPr>
+          <w:ilvl w:val="3"/>
+          <w:numId w:val="1"/>
+        </w:numPr>
+      </w:pPr>
+      <w:r>
+        <w:t>Output: Thông báo</w:t>
+      </w:r>
+    </w:p>
+    <w:p>
+      <w:pPr>
+        <w:pStyle w:val="ListParagraph"/>
+        <w:numPr>
+          <w:ilvl w:val="3"/>
+          <w:numId w:val="1"/>
+        </w:numPr>
+      </w:pPr>
+      <w:r>
+        <w:t>Xử lý:</w:t>
+      </w:r>
+    </w:p>
+    <w:p>
+      <w:pPr>
+        <w:pStyle w:val="ListParagraph"/>
+        <w:numPr>
+          <w:ilvl w:val="4"/>
+          <w:numId w:val="1"/>
+        </w:numPr>
+      </w:pPr>
+      <w:r>
+        <w:t>Tên phim duy nhất</w:t>
+      </w:r>
+    </w:p>
+    <w:p>
+      <w:pPr>
+        <w:pStyle w:val="ListParagraph"/>
+        <w:numPr>
+          <w:ilvl w:val="4"/>
+          <w:numId w:val="1"/>
+        </w:numPr>
+      </w:pPr>
+      <w:r>
+        <w:t>Ghi dữ liệu phim</w:t>
+      </w:r>
+    </w:p>
+    <w:p>
+      <w:pPr>
+        <w:pStyle w:val="ListParagraph"/>
+        <w:numPr>
+          <w:ilvl w:val="2"/>
+          <w:numId w:val="1"/>
+        </w:numPr>
+      </w:pPr>
+      <w:r>
+        <w:t>Cập nhập phim</w:t>
+      </w:r>
+    </w:p>
+    <w:p>
+      <w:pPr>
+        <w:pStyle w:val="ListParagraph"/>
+        <w:numPr>
+          <w:ilvl w:val="3"/>
+          <w:numId w:val="1"/>
+        </w:numPr>
+      </w:pPr>
+      <w:r>
+        <w:t>Input: phim</w:t>
+      </w:r>
+    </w:p>
+    <w:p>
+      <w:pPr>
+        <w:pStyle w:val="ListParagraph"/>
+        <w:numPr>
+          <w:ilvl w:val="3"/>
+          <w:numId w:val="1"/>
+        </w:numPr>
+      </w:pPr>
+      <w:r>
+        <w:t>Output: Thông báo</w:t>
+      </w:r>
+    </w:p>
+    <w:p>
+      <w:pPr>
+        <w:pStyle w:val="ListParagraph"/>
+        <w:numPr>
+          <w:ilvl w:val="3"/>
+          <w:numId w:val="1"/>
+        </w:numPr>
+      </w:pPr>
+      <w:r>
+        <w:t>Xử lý:</w:t>
+      </w:r>
+    </w:p>
+    <w:p>
+      <w:pPr>
+        <w:pStyle w:val="ListParagraph"/>
+        <w:numPr>
+          <w:ilvl w:val="4"/>
+          <w:numId w:val="1"/>
+        </w:numPr>
+      </w:pPr>
+      <w:r>
+        <w:t>Xóa</w:t>
+      </w:r>
+    </w:p>
+    <w:p>
+      <w:pPr>
+        <w:pStyle w:val="ListParagraph"/>
+        <w:numPr>
+          <w:ilvl w:val="5"/>
+          <w:numId w:val="1"/>
+        </w:numPr>
+      </w:pPr>
+      <w:r>
+        <w:t>Xuất Chiếu</w:t>
       </w:r>
     </w:p>
     <w:p>
@@ -1159,10 +1368,31 @@
         </w:numPr>
       </w:pPr>
       <w:r>
-        <w:t>S</w:t>
-      </w:r>
-      <w:r>
-        <w:t>ửa (ID_PHONG)</w:t>
+        <w:t>Xóa</w:t>
+      </w:r>
+    </w:p>
+    <w:p>
+      <w:pPr>
+        <w:pStyle w:val="ListParagraph"/>
+        <w:numPr>
+          <w:ilvl w:val="6"/>
+          <w:numId w:val="1"/>
+        </w:numPr>
+      </w:pPr>
+      <w:r>
+        <w:t>Sửa(ID_Phim)</w:t>
+      </w:r>
+    </w:p>
+    <w:p>
+      <w:pPr>
+        <w:pStyle w:val="ListParagraph"/>
+        <w:numPr>
+          <w:ilvl w:val="4"/>
+          <w:numId w:val="1"/>
+        </w:numPr>
+      </w:pPr>
+      <w:r>
+        <w:t>Sửa</w:t>
       </w:r>
     </w:p>
     <w:p>
@@ -1174,7 +1404,229 @@
         </w:numPr>
       </w:pPr>
       <w:r>
-        <w:t xml:space="preserve">Xuất Chiếu </w:t>
+        <w:t>Tên phim duy nhất</w:t>
+      </w:r>
+    </w:p>
+    <w:p>
+      <w:pPr>
+        <w:pStyle w:val="ListParagraph"/>
+        <w:numPr>
+          <w:ilvl w:val="1"/>
+          <w:numId w:val="1"/>
+        </w:numPr>
+      </w:pPr>
+      <w:r>
+        <w:t>Ca</w:t>
+      </w:r>
+      <w:r>
+        <w:t xml:space="preserve"> chiếu</w:t>
+      </w:r>
+    </w:p>
+    <w:p>
+      <w:pPr>
+        <w:pStyle w:val="ListParagraph"/>
+        <w:numPr>
+          <w:ilvl w:val="2"/>
+          <w:numId w:val="1"/>
+        </w:numPr>
+      </w:pPr>
+      <w:r>
+        <w:t>Thêm</w:t>
+      </w:r>
+      <w:r>
+        <w:t xml:space="preserve"> ca chiếu mới</w:t>
+      </w:r>
+    </w:p>
+    <w:p>
+      <w:pPr>
+        <w:pStyle w:val="ListParagraph"/>
+        <w:numPr>
+          <w:ilvl w:val="3"/>
+          <w:numId w:val="1"/>
+        </w:numPr>
+      </w:pPr>
+      <w:r>
+        <w:t>Input: Tên, Giờ bắt đầu, giờ kết thúc, buổi</w:t>
+      </w:r>
+    </w:p>
+    <w:p>
+      <w:pPr>
+        <w:pStyle w:val="ListParagraph"/>
+        <w:numPr>
+          <w:ilvl w:val="3"/>
+          <w:numId w:val="1"/>
+        </w:numPr>
+      </w:pPr>
+      <w:r>
+        <w:t>Output: thông báo</w:t>
+      </w:r>
+    </w:p>
+    <w:p>
+      <w:pPr>
+        <w:pStyle w:val="ListParagraph"/>
+        <w:numPr>
+          <w:ilvl w:val="3"/>
+          <w:numId w:val="1"/>
+        </w:numPr>
+      </w:pPr>
+      <w:r>
+        <w:t>Xử lý:</w:t>
+      </w:r>
+    </w:p>
+    <w:p>
+      <w:pPr>
+        <w:pStyle w:val="ListParagraph"/>
+        <w:numPr>
+          <w:ilvl w:val="4"/>
+          <w:numId w:val="1"/>
+        </w:numPr>
+      </w:pPr>
+      <w:r>
+        <w:t>Tên ca chiếu là duy nhất</w:t>
+      </w:r>
+    </w:p>
+    <w:p>
+      <w:pPr>
+        <w:pStyle w:val="ListParagraph"/>
+        <w:numPr>
+          <w:ilvl w:val="4"/>
+          <w:numId w:val="1"/>
+        </w:numPr>
+      </w:pPr>
+      <w:r>
+        <w:t>Giờ bắt đầu &lt; giờ kết thúc</w:t>
+      </w:r>
+    </w:p>
+    <w:p>
+      <w:pPr>
+        <w:pStyle w:val="ListParagraph"/>
+        <w:numPr>
+          <w:ilvl w:val="4"/>
+          <w:numId w:val="1"/>
+        </w:numPr>
+      </w:pPr>
+      <w:r>
+        <w:t>Buổi: căn cứ vào thời gian bắt đầu</w:t>
+      </w:r>
+    </w:p>
+    <w:p>
+      <w:pPr>
+        <w:pStyle w:val="ListParagraph"/>
+        <w:numPr>
+          <w:ilvl w:val="5"/>
+          <w:numId w:val="1"/>
+        </w:numPr>
+      </w:pPr>
+      <w:r>
+        <w:t>Sáng: 7h ~ 12h</w:t>
+      </w:r>
+    </w:p>
+    <w:p>
+      <w:pPr>
+        <w:pStyle w:val="ListParagraph"/>
+        <w:numPr>
+          <w:ilvl w:val="5"/>
+          <w:numId w:val="1"/>
+        </w:numPr>
+      </w:pPr>
+      <w:r>
+        <w:t>Chiều: 12h ~ 18h</w:t>
+      </w:r>
+    </w:p>
+    <w:p>
+      <w:pPr>
+        <w:pStyle w:val="ListParagraph"/>
+        <w:numPr>
+          <w:ilvl w:val="5"/>
+          <w:numId w:val="1"/>
+        </w:numPr>
+      </w:pPr>
+      <w:r>
+        <w:t>Tối: 18h~24h</w:t>
+      </w:r>
+    </w:p>
+    <w:p>
+      <w:pPr>
+        <w:pStyle w:val="ListParagraph"/>
+        <w:numPr>
+          <w:ilvl w:val="4"/>
+          <w:numId w:val="1"/>
+        </w:numPr>
+      </w:pPr>
+      <w:r>
+        <w:t>Ghi dữ liệu ca chiếu</w:t>
+      </w:r>
+    </w:p>
+    <w:p>
+      <w:pPr>
+        <w:pStyle w:val="ListParagraph"/>
+        <w:numPr>
+          <w:ilvl w:val="2"/>
+          <w:numId w:val="1"/>
+        </w:numPr>
+      </w:pPr>
+      <w:r>
+        <w:t>Cập nhật ca chiếu</w:t>
+      </w:r>
+    </w:p>
+    <w:p>
+      <w:pPr>
+        <w:pStyle w:val="ListParagraph"/>
+        <w:numPr>
+          <w:ilvl w:val="3"/>
+          <w:numId w:val="1"/>
+        </w:numPr>
+      </w:pPr>
+      <w:r>
+        <w:t>Input: ca chiếu</w:t>
+      </w:r>
+    </w:p>
+    <w:p>
+      <w:pPr>
+        <w:pStyle w:val="ListParagraph"/>
+        <w:numPr>
+          <w:ilvl w:val="3"/>
+          <w:numId w:val="1"/>
+        </w:numPr>
+      </w:pPr>
+      <w:r>
+        <w:t>Output: Thông báo</w:t>
+      </w:r>
+    </w:p>
+    <w:p>
+      <w:pPr>
+        <w:pStyle w:val="ListParagraph"/>
+        <w:numPr>
+          <w:ilvl w:val="3"/>
+          <w:numId w:val="1"/>
+        </w:numPr>
+      </w:pPr>
+      <w:r>
+        <w:t>Xử lý</w:t>
+      </w:r>
+    </w:p>
+    <w:p>
+      <w:pPr>
+        <w:pStyle w:val="ListParagraph"/>
+        <w:numPr>
+          <w:ilvl w:val="4"/>
+          <w:numId w:val="1"/>
+        </w:numPr>
+      </w:pPr>
+      <w:r>
+        <w:t>Xóa</w:t>
+      </w:r>
+    </w:p>
+    <w:p>
+      <w:pPr>
+        <w:pStyle w:val="ListParagraph"/>
+        <w:numPr>
+          <w:ilvl w:val="5"/>
+          <w:numId w:val="1"/>
+        </w:numPr>
+      </w:pPr>
+      <w:r>
+        <w:t>Xuất chiếu</w:t>
       </w:r>
     </w:p>
     <w:p>
@@ -1186,10 +1638,7 @@
         </w:numPr>
       </w:pPr>
       <w:r>
-        <w:t>X</w:t>
-      </w:r>
-      <w:r>
-        <w:t xml:space="preserve">óa </w:t>
+        <w:t>Xóa</w:t>
       </w:r>
     </w:p>
     <w:p>
@@ -1201,10 +1650,7 @@
         </w:numPr>
       </w:pPr>
       <w:r>
-        <w:t>S</w:t>
-      </w:r>
-      <w:r>
-        <w:t>ửa (ID_PHONG)</w:t>
+        <w:t>Sửa(ID_CA_CHIEU)</w:t>
       </w:r>
     </w:p>
     <w:p>
@@ -1216,535 +1662,7 @@
         </w:numPr>
       </w:pPr>
       <w:r>
-        <w:t>Sửa</w:t>
-      </w:r>
-    </w:p>
-    <w:p>
-      <w:pPr>
-        <w:pStyle w:val="ListParagraph"/>
-        <w:numPr>
-          <w:ilvl w:val="5"/>
-          <w:numId w:val="1"/>
-        </w:numPr>
-      </w:pPr>
-      <w:r>
-        <w:t>Tên phòng là duy nhất</w:t>
-      </w:r>
-    </w:p>
-    <w:p>
-      <w:pPr>
-        <w:pStyle w:val="ListParagraph"/>
-        <w:numPr>
-          <w:ilvl w:val="5"/>
-          <w:numId w:val="1"/>
-        </w:numPr>
-      </w:pPr>
-      <w:r>
-        <w:t>ID_LOAI_PHONG</w:t>
-      </w:r>
-    </w:p>
-    <w:p>
-      <w:pPr>
-        <w:pStyle w:val="ListParagraph"/>
-        <w:numPr>
-          <w:ilvl w:val="6"/>
-          <w:numId w:val="1"/>
-        </w:numPr>
-      </w:pPr>
-      <w:r>
-        <w:t xml:space="preserve">Ghế: </w:t>
-      </w:r>
-    </w:p>
-    <w:p>
-      <w:pPr>
-        <w:pStyle w:val="ListParagraph"/>
-        <w:numPr>
-          <w:ilvl w:val="7"/>
-          <w:numId w:val="1"/>
-        </w:numPr>
-      </w:pPr>
-      <w:r>
-        <w:t xml:space="preserve">Xóa </w:t>
-      </w:r>
-    </w:p>
-    <w:p>
-      <w:pPr>
-        <w:pStyle w:val="ListParagraph"/>
-        <w:numPr>
-          <w:ilvl w:val="7"/>
-          <w:numId w:val="1"/>
-        </w:numPr>
-      </w:pPr>
-      <w:r>
-        <w:t>Sửa (x,y)</w:t>
-      </w:r>
-    </w:p>
-    <w:p>
-      <w:pPr>
-        <w:pStyle w:val="ListParagraph"/>
-        <w:numPr>
-          <w:ilvl w:val="1"/>
-          <w:numId w:val="1"/>
-        </w:numPr>
-      </w:pPr>
-      <w:r>
-        <w:t>P</w:t>
-      </w:r>
-      <w:r>
-        <w:t>him</w:t>
-      </w:r>
-    </w:p>
-    <w:p>
-      <w:pPr>
-        <w:pStyle w:val="ListParagraph"/>
-        <w:numPr>
-          <w:ilvl w:val="2"/>
-          <w:numId w:val="1"/>
-        </w:numPr>
-      </w:pPr>
-      <w:r>
-        <w:t>Thêm</w:t>
-      </w:r>
-      <w:r>
-        <w:t xml:space="preserve"> phim mới</w:t>
-      </w:r>
-    </w:p>
-    <w:p>
-      <w:pPr>
-        <w:pStyle w:val="ListParagraph"/>
-        <w:numPr>
-          <w:ilvl w:val="3"/>
-          <w:numId w:val="1"/>
-        </w:numPr>
-      </w:pPr>
-      <w:r>
-        <w:t>Input: Tên phim</w:t>
-      </w:r>
-    </w:p>
-    <w:p>
-      <w:pPr>
-        <w:pStyle w:val="ListParagraph"/>
-        <w:numPr>
-          <w:ilvl w:val="3"/>
-          <w:numId w:val="1"/>
-        </w:numPr>
-      </w:pPr>
-      <w:r>
-        <w:t>Output: Thông báo</w:t>
-      </w:r>
-    </w:p>
-    <w:p>
-      <w:pPr>
-        <w:pStyle w:val="ListParagraph"/>
-        <w:numPr>
-          <w:ilvl w:val="3"/>
-          <w:numId w:val="1"/>
-        </w:numPr>
-      </w:pPr>
-      <w:r>
-        <w:t>Xử lý:</w:t>
-      </w:r>
-    </w:p>
-    <w:p>
-      <w:pPr>
-        <w:pStyle w:val="ListParagraph"/>
-        <w:numPr>
-          <w:ilvl w:val="4"/>
-          <w:numId w:val="1"/>
-        </w:numPr>
-      </w:pPr>
-      <w:r>
-        <w:t>Tên phim duy nhất</w:t>
-      </w:r>
-    </w:p>
-    <w:p>
-      <w:pPr>
-        <w:pStyle w:val="ListParagraph"/>
-        <w:numPr>
-          <w:ilvl w:val="4"/>
-          <w:numId w:val="1"/>
-        </w:numPr>
-      </w:pPr>
-      <w:r>
-        <w:t>Ghi dữ liệu phim</w:t>
-      </w:r>
-    </w:p>
-    <w:p>
-      <w:pPr>
-        <w:pStyle w:val="ListParagraph"/>
-        <w:numPr>
-          <w:ilvl w:val="2"/>
-          <w:numId w:val="1"/>
-        </w:numPr>
-      </w:pPr>
-      <w:r>
-        <w:t>Cập nhập phim</w:t>
-      </w:r>
-    </w:p>
-    <w:p>
-      <w:pPr>
-        <w:pStyle w:val="ListParagraph"/>
-        <w:numPr>
-          <w:ilvl w:val="3"/>
-          <w:numId w:val="1"/>
-        </w:numPr>
-      </w:pPr>
-      <w:r>
-        <w:t>Input: phim</w:t>
-      </w:r>
-    </w:p>
-    <w:p>
-      <w:pPr>
-        <w:pStyle w:val="ListParagraph"/>
-        <w:numPr>
-          <w:ilvl w:val="3"/>
-          <w:numId w:val="1"/>
-        </w:numPr>
-      </w:pPr>
-      <w:r>
-        <w:t>Output: Thông báo</w:t>
-      </w:r>
-    </w:p>
-    <w:p>
-      <w:pPr>
-        <w:pStyle w:val="ListParagraph"/>
-        <w:numPr>
-          <w:ilvl w:val="3"/>
-          <w:numId w:val="1"/>
-        </w:numPr>
-      </w:pPr>
-      <w:r>
-        <w:t>Xử lý:</w:t>
-      </w:r>
-    </w:p>
-    <w:p>
-      <w:pPr>
-        <w:pStyle w:val="ListParagraph"/>
-        <w:numPr>
-          <w:ilvl w:val="4"/>
-          <w:numId w:val="1"/>
-        </w:numPr>
-      </w:pPr>
-      <w:r>
-        <w:t>Xóa</w:t>
-      </w:r>
-    </w:p>
-    <w:p>
-      <w:pPr>
-        <w:pStyle w:val="ListParagraph"/>
-        <w:numPr>
-          <w:ilvl w:val="5"/>
-          <w:numId w:val="1"/>
-        </w:numPr>
-      </w:pPr>
-      <w:r>
-        <w:t>Xuất Chiếu</w:t>
-      </w:r>
-    </w:p>
-    <w:p>
-      <w:pPr>
-        <w:pStyle w:val="ListParagraph"/>
-        <w:numPr>
-          <w:ilvl w:val="6"/>
-          <w:numId w:val="1"/>
-        </w:numPr>
-      </w:pPr>
-      <w:r>
-        <w:t>Xóa</w:t>
-      </w:r>
-    </w:p>
-    <w:p>
-      <w:pPr>
-        <w:pStyle w:val="ListParagraph"/>
-        <w:numPr>
-          <w:ilvl w:val="6"/>
-          <w:numId w:val="1"/>
-        </w:numPr>
-      </w:pPr>
-      <w:r>
-        <w:t>Sửa(ID_Phim)</w:t>
-      </w:r>
-    </w:p>
-    <w:p>
-      <w:pPr>
-        <w:pStyle w:val="ListParagraph"/>
-        <w:numPr>
-          <w:ilvl w:val="4"/>
-          <w:numId w:val="1"/>
-        </w:numPr>
-      </w:pPr>
-      <w:r>
-        <w:t>Sửa</w:t>
-      </w:r>
-    </w:p>
-    <w:p>
-      <w:pPr>
-        <w:pStyle w:val="ListParagraph"/>
-        <w:numPr>
-          <w:ilvl w:val="5"/>
-          <w:numId w:val="1"/>
-        </w:numPr>
-      </w:pPr>
-      <w:r>
-        <w:t>Tên phim duy nhất</w:t>
-      </w:r>
-    </w:p>
-    <w:p>
-      <w:pPr>
-        <w:pStyle w:val="ListParagraph"/>
-        <w:numPr>
-          <w:ilvl w:val="1"/>
-          <w:numId w:val="1"/>
-        </w:numPr>
-      </w:pPr>
-      <w:r>
-        <w:t>Ca</w:t>
-      </w:r>
-      <w:r>
-        <w:t xml:space="preserve"> chiếu</w:t>
-      </w:r>
-    </w:p>
-    <w:p>
-      <w:pPr>
-        <w:pStyle w:val="ListParagraph"/>
-        <w:numPr>
-          <w:ilvl w:val="2"/>
-          <w:numId w:val="1"/>
-        </w:numPr>
-      </w:pPr>
-      <w:r>
-        <w:t>Thêm</w:t>
-      </w:r>
-      <w:r>
-        <w:t xml:space="preserve"> ca chiếu mới</w:t>
-      </w:r>
-    </w:p>
-    <w:p>
-      <w:pPr>
-        <w:pStyle w:val="ListParagraph"/>
-        <w:numPr>
-          <w:ilvl w:val="3"/>
-          <w:numId w:val="1"/>
-        </w:numPr>
-      </w:pPr>
-      <w:r>
-        <w:t>Input: Tên, Giờ bắt đầu, giờ kết thúc, buổi</w:t>
-      </w:r>
-    </w:p>
-    <w:p>
-      <w:pPr>
-        <w:pStyle w:val="ListParagraph"/>
-        <w:numPr>
-          <w:ilvl w:val="3"/>
-          <w:numId w:val="1"/>
-        </w:numPr>
-      </w:pPr>
-      <w:r>
-        <w:t>Output: thông báo</w:t>
-      </w:r>
-    </w:p>
-    <w:p>
-      <w:pPr>
-        <w:pStyle w:val="ListParagraph"/>
-        <w:numPr>
-          <w:ilvl w:val="3"/>
-          <w:numId w:val="1"/>
-        </w:numPr>
-      </w:pPr>
-      <w:r>
-        <w:t>Xử lý:</w:t>
-      </w:r>
-    </w:p>
-    <w:p>
-      <w:pPr>
-        <w:pStyle w:val="ListParagraph"/>
-        <w:numPr>
-          <w:ilvl w:val="4"/>
-          <w:numId w:val="1"/>
-        </w:numPr>
-      </w:pPr>
-      <w:r>
-        <w:t>Tên ca chiếu là duy nhất</w:t>
-      </w:r>
-    </w:p>
-    <w:p>
-      <w:pPr>
-        <w:pStyle w:val="ListParagraph"/>
-        <w:numPr>
-          <w:ilvl w:val="4"/>
-          <w:numId w:val="1"/>
-        </w:numPr>
-      </w:pPr>
-      <w:r>
-        <w:t>Giờ bắt đầu &lt; giờ kết thúc</w:t>
-      </w:r>
-    </w:p>
-    <w:p>
-      <w:pPr>
-        <w:pStyle w:val="ListParagraph"/>
-        <w:numPr>
-          <w:ilvl w:val="4"/>
-          <w:numId w:val="1"/>
-        </w:numPr>
-      </w:pPr>
-      <w:r>
-        <w:t>Buổi: căn cứ vào thời gian bắt đầu</w:t>
-      </w:r>
-    </w:p>
-    <w:p>
-      <w:pPr>
-        <w:pStyle w:val="ListParagraph"/>
-        <w:numPr>
-          <w:ilvl w:val="5"/>
-          <w:numId w:val="1"/>
-        </w:numPr>
-      </w:pPr>
-      <w:r>
-        <w:t>Sáng: 7h ~ 12h</w:t>
-      </w:r>
-    </w:p>
-    <w:p>
-      <w:pPr>
-        <w:pStyle w:val="ListParagraph"/>
-        <w:numPr>
-          <w:ilvl w:val="5"/>
-          <w:numId w:val="1"/>
-        </w:numPr>
-      </w:pPr>
-      <w:r>
-        <w:t>Chiều: 12h ~ 18h</w:t>
-      </w:r>
-    </w:p>
-    <w:p>
-      <w:pPr>
-        <w:pStyle w:val="ListParagraph"/>
-        <w:numPr>
-          <w:ilvl w:val="5"/>
-          <w:numId w:val="1"/>
-        </w:numPr>
-      </w:pPr>
-      <w:r>
-        <w:t>Tối: 18h~24h</w:t>
-      </w:r>
-    </w:p>
-    <w:p>
-      <w:pPr>
-        <w:pStyle w:val="ListParagraph"/>
-        <w:numPr>
-          <w:ilvl w:val="4"/>
-          <w:numId w:val="1"/>
-        </w:numPr>
-      </w:pPr>
-      <w:r>
-        <w:t>Ghi dữ liệu ca chiếu</w:t>
-      </w:r>
-    </w:p>
-    <w:p>
-      <w:pPr>
-        <w:pStyle w:val="ListParagraph"/>
-        <w:numPr>
-          <w:ilvl w:val="2"/>
-          <w:numId w:val="1"/>
-        </w:numPr>
-      </w:pPr>
-      <w:r>
-        <w:t>Cập nhật ca chiếu</w:t>
-      </w:r>
-    </w:p>
-    <w:p>
-      <w:pPr>
-        <w:pStyle w:val="ListParagraph"/>
-        <w:numPr>
-          <w:ilvl w:val="3"/>
-          <w:numId w:val="1"/>
-        </w:numPr>
-      </w:pPr>
-      <w:r>
-        <w:t>Input: ca chiếu</w:t>
-      </w:r>
-    </w:p>
-    <w:p>
-      <w:pPr>
-        <w:pStyle w:val="ListParagraph"/>
-        <w:numPr>
-          <w:ilvl w:val="3"/>
-          <w:numId w:val="1"/>
-        </w:numPr>
-      </w:pPr>
-      <w:r>
-        <w:t>Output: Thông báo</w:t>
-      </w:r>
-    </w:p>
-    <w:p>
-      <w:pPr>
-        <w:pStyle w:val="ListParagraph"/>
-        <w:numPr>
-          <w:ilvl w:val="3"/>
-          <w:numId w:val="1"/>
-        </w:numPr>
-      </w:pPr>
-      <w:r>
         <w:lastRenderedPageBreak/>
-        <w:t>Xử lý</w:t>
-      </w:r>
-    </w:p>
-    <w:p>
-      <w:pPr>
-        <w:pStyle w:val="ListParagraph"/>
-        <w:numPr>
-          <w:ilvl w:val="4"/>
-          <w:numId w:val="1"/>
-        </w:numPr>
-      </w:pPr>
-      <w:r>
-        <w:t>Xóa</w:t>
-      </w:r>
-    </w:p>
-    <w:p>
-      <w:pPr>
-        <w:pStyle w:val="ListParagraph"/>
-        <w:numPr>
-          <w:ilvl w:val="5"/>
-          <w:numId w:val="1"/>
-        </w:numPr>
-      </w:pPr>
-      <w:r>
-        <w:t>Xuất chiếu</w:t>
-      </w:r>
-    </w:p>
-    <w:p>
-      <w:pPr>
-        <w:pStyle w:val="ListParagraph"/>
-        <w:numPr>
-          <w:ilvl w:val="6"/>
-          <w:numId w:val="1"/>
-        </w:numPr>
-      </w:pPr>
-      <w:r>
-        <w:t>Xóa</w:t>
-      </w:r>
-    </w:p>
-    <w:p>
-      <w:pPr>
-        <w:pStyle w:val="ListParagraph"/>
-        <w:numPr>
-          <w:ilvl w:val="6"/>
-          <w:numId w:val="1"/>
-        </w:numPr>
-      </w:pPr>
-      <w:r>
-        <w:t>Sửa(ID_CA_CHIEU)</w:t>
-      </w:r>
-    </w:p>
-    <w:p>
-      <w:pPr>
-        <w:pStyle w:val="ListParagraph"/>
-        <w:numPr>
-          <w:ilvl w:val="4"/>
-          <w:numId w:val="1"/>
-        </w:numPr>
-      </w:pPr>
-      <w:r>
         <w:t>Sửa</w:t>
       </w:r>
     </w:p>
@@ -1970,7 +1888,7 @@
 
 <file path=word/numbering.xml><?xml version="1.0" encoding="utf-8"?>
 <w:numbering xmlns:wpc="http://schemas.microsoft.com/office/word/2010/wordprocessingCanvas" xmlns:mc="http://schemas.openxmlformats.org/markup-compatibility/2006" xmlns:o="urn:schemas-microsoft-com:office:office" xmlns:r="http://schemas.openxmlformats.org/officeDocument/2006/relationships" xmlns:m="http://schemas.openxmlformats.org/officeDocument/2006/math" xmlns:v="urn:schemas-microsoft-com:vml" xmlns:wp14="http://schemas.microsoft.com/office/word/2010/wordprocessingDrawing" xmlns:wp="http://schemas.openxmlformats.org/drawingml/2006/wordprocessingDrawing" xmlns:w10="urn:schemas-microsoft-com:office:word" xmlns:w="http://schemas.openxmlformats.org/wordprocessingml/2006/main" xmlns:w14="http://schemas.microsoft.com/office/word/2010/wordml" xmlns:w15="http://schemas.microsoft.com/office/word/2012/wordml" xmlns:wpg="http://schemas.microsoft.com/office/word/2010/wordprocessingGroup" xmlns:wpi="http://schemas.microsoft.com/office/word/2010/wordprocessingInk" xmlns:wne="http://schemas.microsoft.com/office/word/2006/wordml" xmlns:wps="http://schemas.microsoft.com/office/word/2010/wordprocessingShape" mc:Ignorable="w14 w15 wp14">
-  <w:abstractNum w:abstractNumId="0" w15:restartNumberingAfterBreak="0">
+  <w:abstractNum w:abstractNumId="0">
     <w:nsid w:val="388D46C9"/>
     <w:multiLevelType w:val="hybridMultilevel"/>
     <w:tmpl w:val="FAF29BAE"/>

</xml_diff>